<commit_message>
Rule sheet clarification update
</commit_message>
<xml_diff>
--- a/Reference Files/Spellbook Duels Rules v3.2.docx
+++ b/Reference Files/Spellbook Duels Rules v3.2.docx
@@ -1406,19 +1406,19 @@
           </mc:Choice>
           <mc:Fallback>
             <w:pict>
-              <v:group w14:anchorId="4B7C58E4" id="Group 6" o:spid="_x0000_s1026" style="position:absolute;margin-left:-8.8pt;margin-top:133pt;width:166.15pt;height:81.85pt;z-index:251676672" coordsize="21098,10394" o:gfxdata="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">
+              <v:group w14:anchorId="4B7C58E4" id="Group 6" o:spid="_x0000_s1026" style="position:absolute;margin-left:-8.8pt;margin-top:133pt;width:166.15pt;height:81.85pt;z-index:251676672" coordsize="21098,10394" o:gfxdata="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">
                 <v:shapetype id="_x0000_t32" coordsize="21600,21600" o:spt="32" o:oned="t" path="m,l21600,21600e" filled="f">
                   <v:path arrowok="t" fillok="f" o:connecttype="none"/>
                   <o:lock v:ext="edit" shapetype="t"/>
                 </v:shapetype>
-                <v:shape id="Straight Arrow Connector 5" o:spid="_x0000_s1027" type="#_x0000_t32" style="position:absolute;left:13669;top:2192;width:7429;height:5525;visibility:visible;mso-wrap-style:square" o:connectortype="straight" o:gfxdata="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" strokecolor="#a5a5a5 [3206]" strokeweight="1.5pt">
+                <v:shape id="Straight Arrow Connector 5" o:spid="_x0000_s1027" type="#_x0000_t32" style="position:absolute;left:13669;top:2192;width:7429;height:5525;visibility:visible;mso-wrap-style:square" o:connectortype="straight" o:gfxdata="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" strokecolor="#a5a5a5 [3206]" strokeweight="1.5pt">
                   <v:stroke endarrow="open" joinstyle="miter"/>
                 </v:shape>
                 <v:shapetype id="_x0000_t202" coordsize="21600,21600" o:spt="202" path="m,l,21600r21600,l21600,xe">
                   <v:stroke joinstyle="miter"/>
                   <v:path gradientshapeok="t" o:connecttype="rect"/>
                 </v:shapetype>
-                <v:shape id="Text Box 2" o:spid="_x0000_s1028" type="#_x0000_t202" style="position:absolute;width:13760;height:10394;visibility:visible;mso-wrap-style:square;v-text-anchor:top" o:gfxdata="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">
+                <v:shape id="Text Box 2" o:spid="_x0000_s1028" type="#_x0000_t202" style="position:absolute;width:13760;height:10394;visibility:visible;mso-wrap-style:square;v-text-anchor:top" o:gfxdata="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">
                   <v:textbox style="mso-fit-shape-to-text:t">
                     <w:txbxContent>
                       <w:p>
@@ -1595,11 +1595,11 @@
           </mc:Choice>
           <mc:Fallback>
             <w:pict>
-              <v:group w14:anchorId="7F60848B" id="Group 4" o:spid="_x0000_s1029" style="position:absolute;margin-left:256.45pt;margin-top:123.05pt;width:165.75pt;height:67.35pt;z-index:251672576" coordsize="21051,8553" o:gfxdata="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">
-                <v:shape id="Straight Arrow Connector 3" o:spid="_x0000_s1030" type="#_x0000_t32" style="position:absolute;top:2286;width:6190;height:3705;flip:x;visibility:visible;mso-wrap-style:square" o:connectortype="straight" o:gfxdata="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" strokecolor="#a5a5a5 [3206]" strokeweight="1.5pt">
+              <v:group w14:anchorId="7F60848B" id="Group 4" o:spid="_x0000_s1029" style="position:absolute;margin-left:256.45pt;margin-top:123.05pt;width:165.75pt;height:67.35pt;z-index:251672576" coordsize="21051,8553" o:gfxdata="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">
+                <v:shape id="Straight Arrow Connector 3" o:spid="_x0000_s1030" type="#_x0000_t32" style="position:absolute;top:2286;width:6190;height:3705;flip:x;visibility:visible;mso-wrap-style:square" o:connectortype="straight" o:gfxdata="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" strokecolor="#a5a5a5 [3206]" strokeweight="1.5pt">
                   <v:stroke endarrow="open" joinstyle="miter"/>
                 </v:shape>
-                <v:shape id="Text Box 2" o:spid="_x0000_s1031" type="#_x0000_t202" style="position:absolute;left:6103;width:14948;height:8553;visibility:visible;mso-wrap-style:square;v-text-anchor:top" o:gfxdata="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">
+                <v:shape id="Text Box 2" o:spid="_x0000_s1031" type="#_x0000_t202" style="position:absolute;left:6103;width:14948;height:8553;visibility:visible;mso-wrap-style:square;v-text-anchor:top" o:gfxdata="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">
                   <v:textbox style="mso-fit-shape-to-text:t">
                     <w:txbxContent>
                       <w:p>
@@ -1779,11 +1779,11 @@
           </mc:Choice>
           <mc:Fallback>
             <w:pict>
-              <v:group w14:anchorId="3C58D2C2" id="Group 2" o:spid="_x0000_s1032" style="position:absolute;margin-left:256.45pt;margin-top:31.6pt;width:147.3pt;height:88.95pt;z-index:251668480" coordsize="18707,11296" o:gfxdata="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">
-                <v:shape id="Straight Arrow Connector 1" o:spid="_x0000_s1033" type="#_x0000_t32" style="position:absolute;top:933;width:4413;height:2276;flip:x;visibility:visible;mso-wrap-style:square" o:connectortype="straight" o:gfxdata="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" strokecolor="#a5a5a5 [3206]" strokeweight="1.5pt">
+              <v:group w14:anchorId="3C58D2C2" id="Group 2" o:spid="_x0000_s1032" style="position:absolute;margin-left:256.45pt;margin-top:31.6pt;width:147.3pt;height:88.95pt;z-index:251668480" coordsize="18707,11296" o:gfxdata="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">
+                <v:shape id="Straight Arrow Connector 1" o:spid="_x0000_s1033" type="#_x0000_t32" style="position:absolute;top:933;width:4413;height:2276;flip:x;visibility:visible;mso-wrap-style:square" o:connectortype="straight" o:gfxdata="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" strokecolor="#a5a5a5 [3206]" strokeweight="1.5pt">
                   <v:stroke endarrow="open" joinstyle="miter"/>
                 </v:shape>
-                <v:shape id="Text Box 2" o:spid="_x0000_s1034" type="#_x0000_t202" style="position:absolute;left:4330;width:14377;height:11296;visibility:visible;mso-wrap-style:square;v-text-anchor:top" o:gfxdata="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">
+                <v:shape id="Text Box 2" o:spid="_x0000_s1034" type="#_x0000_t202" style="position:absolute;left:4330;width:14377;height:11296;visibility:visible;mso-wrap-style:square;v-text-anchor:top" o:gfxdata="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">
                   <v:textbox>
                     <w:txbxContent>
                       <w:p>
@@ -2007,11 +2007,11 @@
           </mc:Choice>
           <mc:Fallback>
             <w:pict>
-              <v:group w14:anchorId="633F97B2" id="_x0000_s1035" style="position:absolute;margin-left:-6.05pt;margin-top:38.85pt;width:170.75pt;height:86.2pt;z-index:251664384;mso-position-horizontal-relative:margin;mso-width-relative:margin;mso-height-relative:margin" coordorigin="-190,470" coordsize="21701,10971" o:gfxdata="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">
-                <v:shape id="Straight Arrow Connector 2" o:spid="_x0000_s1036" type="#_x0000_t32" style="position:absolute;left:8380;top:470;width:13131;height:2333;flip:y;visibility:visible;mso-wrap-style:square" o:connectortype="straight" o:gfxdata="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" strokecolor="#a5a5a5 [3206]" strokeweight="1.5pt">
+              <v:group w14:anchorId="633F97B2" id="_x0000_s1035" style="position:absolute;margin-left:-6.05pt;margin-top:38.85pt;width:170.75pt;height:86.2pt;z-index:251664384;mso-position-horizontal-relative:margin;mso-width-relative:margin;mso-height-relative:margin" coordorigin="-190,470" coordsize="21701,10971" o:gfxdata="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">
+                <v:shape id="Straight Arrow Connector 2" o:spid="_x0000_s1036" type="#_x0000_t32" style="position:absolute;left:8380;top:470;width:13131;height:2333;flip:y;visibility:visible;mso-wrap-style:square" o:connectortype="straight" o:gfxdata="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" strokecolor="#a5a5a5 [3206]" strokeweight="1.5pt">
                   <v:stroke endarrow="open" joinstyle="miter"/>
                 </v:shape>
-                <v:shape id="Text Box 2" o:spid="_x0000_s1037" type="#_x0000_t202" style="position:absolute;left:-190;top:2475;width:12426;height:8967;visibility:visible;mso-wrap-style:square;v-text-anchor:top" o:gfxdata="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">
+                <v:shape id="Text Box 2" o:spid="_x0000_s1037" type="#_x0000_t202" style="position:absolute;left:-190;top:2475;width:12426;height:8967;visibility:visible;mso-wrap-style:square;v-text-anchor:top" o:gfxdata="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">
                   <v:textbox>
                     <w:txbxContent>
                       <w:p>
@@ -3878,6 +3878,334 @@
           <w:sz w:val="20"/>
           <w:szCs w:val="20"/>
         </w:rPr>
+        <w:t>Breaking, Fading, and Pulling Cards</w:t>
+      </w:r>
+    </w:p>
+    <w:p>
+      <w:pPr>
+        <w:pStyle w:val="ListParagraph"/>
+        <w:numPr>
+          <w:ilvl w:val="0"/>
+          <w:numId w:val="19"/>
+        </w:numPr>
+        <w:rPr>
+          <w:sz w:val="20"/>
+          <w:szCs w:val="20"/>
+        </w:rPr>
+      </w:pPr>
+      <w:r>
+        <w:rPr>
+          <w:sz w:val="20"/>
+          <w:szCs w:val="20"/>
+        </w:rPr>
+        <w:t xml:space="preserve">Pulling </w:t>
+      </w:r>
+      <w:r>
+        <w:rPr>
+          <w:sz w:val="20"/>
+          <w:szCs w:val="20"/>
+        </w:rPr>
+        <w:t xml:space="preserve">a card to your hand means moving a card on the field to your hand. If you already have 6 cards in hand or would pull multiple cards and </w:t>
+      </w:r>
+      <w:r>
+        <w:rPr>
+          <w:sz w:val="20"/>
+          <w:szCs w:val="20"/>
+        </w:rPr>
+        <w:t>that would result in having more than 6 cards in hand, follow the maximum hand size rules below.</w:t>
+      </w:r>
+    </w:p>
+    <w:p>
+      <w:pPr>
+        <w:pStyle w:val="ListParagraph"/>
+        <w:numPr>
+          <w:ilvl w:val="0"/>
+          <w:numId w:val="19"/>
+        </w:numPr>
+        <w:rPr>
+          <w:sz w:val="20"/>
+          <w:szCs w:val="20"/>
+        </w:rPr>
+      </w:pPr>
+      <w:r>
+        <w:rPr>
+          <w:sz w:val="20"/>
+          <w:szCs w:val="20"/>
+        </w:rPr>
+        <w:t xml:space="preserve">Breaking cards </w:t>
+      </w:r>
+      <w:r>
+        <w:rPr>
+          <w:sz w:val="20"/>
+          <w:szCs w:val="20"/>
+        </w:rPr>
+        <w:t>means moving them from the field to the discard pile. Only permanent cards (enchantments and items) can be broken.</w:t>
+      </w:r>
+      <w:r>
+        <w:rPr>
+          <w:sz w:val="20"/>
+          <w:szCs w:val="20"/>
+        </w:rPr>
+        <w:t xml:space="preserve"> Breaking a card is the result of an ability.</w:t>
+      </w:r>
+    </w:p>
+    <w:p>
+      <w:pPr>
+        <w:pStyle w:val="ListParagraph"/>
+        <w:numPr>
+          <w:ilvl w:val="0"/>
+          <w:numId w:val="19"/>
+        </w:numPr>
+        <w:rPr>
+          <w:sz w:val="20"/>
+          <w:szCs w:val="20"/>
+        </w:rPr>
+      </w:pPr>
+      <w:r>
+        <w:rPr>
+          <w:sz w:val="20"/>
+          <w:szCs w:val="20"/>
+        </w:rPr>
+        <w:t>C</w:t>
+      </w:r>
+      <w:r>
+        <w:rPr>
+          <w:sz w:val="20"/>
+          <w:szCs w:val="20"/>
+        </w:rPr>
+        <w:t>ards</w:t>
+      </w:r>
+      <w:r>
+        <w:rPr>
+          <w:sz w:val="20"/>
+          <w:szCs w:val="20"/>
+        </w:rPr>
+        <w:t xml:space="preserve"> fading</w:t>
+      </w:r>
+      <w:r>
+        <w:rPr>
+          <w:sz w:val="20"/>
+          <w:szCs w:val="20"/>
+        </w:rPr>
+        <w:t xml:space="preserve"> means moving from the field to the discard pile. Only </w:t>
+      </w:r>
+      <w:r>
+        <w:rPr>
+          <w:sz w:val="20"/>
+          <w:szCs w:val="20"/>
+        </w:rPr>
+        <w:t>enchantments can fade. Fading is a result of an enchantment’s final age counter being put on it.</w:t>
+      </w:r>
+    </w:p>
+    <w:p>
+      <w:pPr>
+        <w:rPr>
+          <w:sz w:val="20"/>
+          <w:szCs w:val="20"/>
+        </w:rPr>
+      </w:pPr>
+      <w:r>
+        <w:rPr>
+          <w:sz w:val="20"/>
+          <w:szCs w:val="20"/>
+        </w:rPr>
+        <w:t>Maximum Hand Size</w:t>
+      </w:r>
+    </w:p>
+    <w:p>
+      <w:pPr>
+        <w:pStyle w:val="ListParagraph"/>
+        <w:numPr>
+          <w:ilvl w:val="0"/>
+          <w:numId w:val="19"/>
+        </w:numPr>
+        <w:rPr>
+          <w:sz w:val="20"/>
+          <w:szCs w:val="20"/>
+        </w:rPr>
+      </w:pPr>
+      <w:r>
+        <w:rPr>
+          <w:sz w:val="20"/>
+          <w:szCs w:val="20"/>
+        </w:rPr>
+        <w:t xml:space="preserve">Each player has a maximum hand size of 6. </w:t>
+      </w:r>
+    </w:p>
+    <w:p>
+      <w:pPr>
+        <w:pStyle w:val="ListParagraph"/>
+        <w:numPr>
+          <w:ilvl w:val="0"/>
+          <w:numId w:val="19"/>
+        </w:numPr>
+        <w:rPr>
+          <w:sz w:val="20"/>
+          <w:szCs w:val="20"/>
+        </w:rPr>
+      </w:pPr>
+      <w:r>
+        <w:rPr>
+          <w:sz w:val="20"/>
+          <w:szCs w:val="20"/>
+        </w:rPr>
+        <w:lastRenderedPageBreak/>
+        <w:t xml:space="preserve">If </w:t>
+      </w:r>
+      <w:r>
+        <w:rPr>
+          <w:sz w:val="20"/>
+          <w:szCs w:val="20"/>
+        </w:rPr>
+        <w:t xml:space="preserve">any occurrence would cause a player to put a card or cards into their hand that makes that player’s hand size </w:t>
+      </w:r>
+      <w:proofErr w:type="gramStart"/>
+      <w:r>
+        <w:rPr>
+          <w:sz w:val="20"/>
+          <w:szCs w:val="20"/>
+        </w:rPr>
+        <w:t>exceed</w:t>
+      </w:r>
+      <w:proofErr w:type="gramEnd"/>
+      <w:r>
+        <w:rPr>
+          <w:sz w:val="20"/>
+          <w:szCs w:val="20"/>
+        </w:rPr>
+        <w:t xml:space="preserve"> 6, </w:t>
+      </w:r>
+      <w:r>
+        <w:rPr>
+          <w:sz w:val="20"/>
+          <w:szCs w:val="20"/>
+        </w:rPr>
+        <w:t xml:space="preserve">that player </w:t>
+      </w:r>
+      <w:r>
+        <w:rPr>
+          <w:sz w:val="20"/>
+          <w:szCs w:val="20"/>
+        </w:rPr>
+        <w:t xml:space="preserve">puts those cards in their hand and then immediately discards cards until they have 6 cards in hand. </w:t>
+      </w:r>
+    </w:p>
+    <w:p>
+      <w:pPr>
+        <w:pStyle w:val="ListParagraph"/>
+        <w:numPr>
+          <w:ilvl w:val="1"/>
+          <w:numId w:val="19"/>
+        </w:numPr>
+        <w:rPr>
+          <w:sz w:val="20"/>
+          <w:szCs w:val="20"/>
+        </w:rPr>
+      </w:pPr>
+      <w:r>
+        <w:rPr>
+          <w:sz w:val="20"/>
+          <w:szCs w:val="20"/>
+        </w:rPr>
+        <w:t xml:space="preserve">Ex: </w:t>
+      </w:r>
+      <w:r>
+        <w:rPr>
+          <w:sz w:val="20"/>
+          <w:szCs w:val="20"/>
+        </w:rPr>
+        <w:t>Johnny</w:t>
+      </w:r>
+      <w:r>
+        <w:rPr>
+          <w:sz w:val="20"/>
+          <w:szCs w:val="20"/>
+        </w:rPr>
+        <w:t xml:space="preserve"> </w:t>
+      </w:r>
+      <w:r>
+        <w:rPr>
+          <w:sz w:val="20"/>
+          <w:szCs w:val="20"/>
+        </w:rPr>
+        <w:t xml:space="preserve">turns the page on his turn, but he ends up not playing any cards after that, so he </w:t>
+      </w:r>
+      <w:r>
+        <w:rPr>
+          <w:sz w:val="20"/>
+          <w:szCs w:val="20"/>
+        </w:rPr>
+        <w:t xml:space="preserve">has </w:t>
+      </w:r>
+      <w:r>
+        <w:rPr>
+          <w:sz w:val="20"/>
+          <w:szCs w:val="20"/>
+        </w:rPr>
+        <w:t>6</w:t>
+      </w:r>
+      <w:r>
+        <w:rPr>
+          <w:sz w:val="20"/>
+          <w:szCs w:val="20"/>
+        </w:rPr>
+        <w:t xml:space="preserve"> cards in hand. </w:t>
+      </w:r>
+      <w:r>
+        <w:rPr>
+          <w:sz w:val="20"/>
+          <w:szCs w:val="20"/>
+        </w:rPr>
+        <w:t xml:space="preserve">On Keisha’s turn, she plays Twister’s Gale, </w:t>
+      </w:r>
+      <w:r>
+        <w:rPr>
+          <w:sz w:val="20"/>
+          <w:szCs w:val="20"/>
+        </w:rPr>
+        <w:t xml:space="preserve">choosing Johnny’s potion and relic. Johnny pulls those cards to his hand, </w:t>
+      </w:r>
+      <w:r>
+        <w:rPr>
+          <w:sz w:val="20"/>
+          <w:szCs w:val="20"/>
+        </w:rPr>
+        <w:t xml:space="preserve">which gives him </w:t>
+      </w:r>
+      <w:r>
+        <w:rPr>
+          <w:sz w:val="20"/>
+          <w:szCs w:val="20"/>
+        </w:rPr>
+        <w:t>8</w:t>
+      </w:r>
+      <w:r>
+        <w:rPr>
+          <w:sz w:val="20"/>
+          <w:szCs w:val="20"/>
+        </w:rPr>
+        <w:t xml:space="preserve"> cards in hand</w:t>
+      </w:r>
+      <w:r>
+        <w:rPr>
+          <w:sz w:val="20"/>
+          <w:szCs w:val="20"/>
+        </w:rPr>
+        <w:t>. Johnny then must choose two cards to discard; he chooses the potion that was returned to hand and another card that was already in his hand.</w:t>
+      </w:r>
+    </w:p>
+    <w:p>
+      <w:pPr>
+        <w:rPr>
+          <w:sz w:val="20"/>
+          <w:szCs w:val="20"/>
+        </w:rPr>
+      </w:pPr>
+      <w:r>
+        <w:rPr>
+          <w:sz w:val="20"/>
+          <w:szCs w:val="20"/>
+        </w:rPr>
         <w:t>If at</w:t>
       </w:r>
       <w:r>
@@ -5116,6 +5444,119 @@
     </w:lvl>
   </w:abstractNum>
   <w:abstractNum w:abstractNumId="7" w15:restartNumberingAfterBreak="0">
+    <w:nsid w:val="3ACA0833"/>
+    <w:multiLevelType w:val="hybridMultilevel"/>
+    <w:tmpl w:val="8EC20B6C"/>
+    <w:lvl w:ilvl="0" w:tplc="04090001">
+      <w:start w:val="1"/>
+      <w:numFmt w:val="bullet"/>
+      <w:lvlText w:val=""/>
+      <w:lvlJc w:val="left"/>
+      <w:pPr>
+        <w:ind w:left="720" w:hanging="360"/>
+      </w:pPr>
+      <w:rPr>
+        <w:rFonts w:ascii="Symbol" w:hAnsi="Symbol" w:hint="default"/>
+      </w:rPr>
+    </w:lvl>
+    <w:lvl w:ilvl="1" w:tplc="04090003">
+      <w:start w:val="1"/>
+      <w:numFmt w:val="bullet"/>
+      <w:lvlText w:val="o"/>
+      <w:lvlJc w:val="left"/>
+      <w:pPr>
+        <w:ind w:left="1440" w:hanging="360"/>
+      </w:pPr>
+      <w:rPr>
+        <w:rFonts w:ascii="Courier New" w:hAnsi="Courier New" w:cs="Courier New" w:hint="default"/>
+      </w:rPr>
+    </w:lvl>
+    <w:lvl w:ilvl="2" w:tplc="04090005" w:tentative="1">
+      <w:start w:val="1"/>
+      <w:numFmt w:val="bullet"/>
+      <w:lvlText w:val=""/>
+      <w:lvlJc w:val="left"/>
+      <w:pPr>
+        <w:ind w:left="2160" w:hanging="360"/>
+      </w:pPr>
+      <w:rPr>
+        <w:rFonts w:ascii="Wingdings" w:hAnsi="Wingdings" w:hint="default"/>
+      </w:rPr>
+    </w:lvl>
+    <w:lvl w:ilvl="3" w:tplc="04090001" w:tentative="1">
+      <w:start w:val="1"/>
+      <w:numFmt w:val="bullet"/>
+      <w:lvlText w:val=""/>
+      <w:lvlJc w:val="left"/>
+      <w:pPr>
+        <w:ind w:left="2880" w:hanging="360"/>
+      </w:pPr>
+      <w:rPr>
+        <w:rFonts w:ascii="Symbol" w:hAnsi="Symbol" w:hint="default"/>
+      </w:rPr>
+    </w:lvl>
+    <w:lvl w:ilvl="4" w:tplc="04090003" w:tentative="1">
+      <w:start w:val="1"/>
+      <w:numFmt w:val="bullet"/>
+      <w:lvlText w:val="o"/>
+      <w:lvlJc w:val="left"/>
+      <w:pPr>
+        <w:ind w:left="3600" w:hanging="360"/>
+      </w:pPr>
+      <w:rPr>
+        <w:rFonts w:ascii="Courier New" w:hAnsi="Courier New" w:cs="Courier New" w:hint="default"/>
+      </w:rPr>
+    </w:lvl>
+    <w:lvl w:ilvl="5" w:tplc="04090005" w:tentative="1">
+      <w:start w:val="1"/>
+      <w:numFmt w:val="bullet"/>
+      <w:lvlText w:val=""/>
+      <w:lvlJc w:val="left"/>
+      <w:pPr>
+        <w:ind w:left="4320" w:hanging="360"/>
+      </w:pPr>
+      <w:rPr>
+        <w:rFonts w:ascii="Wingdings" w:hAnsi="Wingdings" w:hint="default"/>
+      </w:rPr>
+    </w:lvl>
+    <w:lvl w:ilvl="6" w:tplc="04090001" w:tentative="1">
+      <w:start w:val="1"/>
+      <w:numFmt w:val="bullet"/>
+      <w:lvlText w:val=""/>
+      <w:lvlJc w:val="left"/>
+      <w:pPr>
+        <w:ind w:left="5040" w:hanging="360"/>
+      </w:pPr>
+      <w:rPr>
+        <w:rFonts w:ascii="Symbol" w:hAnsi="Symbol" w:hint="default"/>
+      </w:rPr>
+    </w:lvl>
+    <w:lvl w:ilvl="7" w:tplc="04090003" w:tentative="1">
+      <w:start w:val="1"/>
+      <w:numFmt w:val="bullet"/>
+      <w:lvlText w:val="o"/>
+      <w:lvlJc w:val="left"/>
+      <w:pPr>
+        <w:ind w:left="5760" w:hanging="360"/>
+      </w:pPr>
+      <w:rPr>
+        <w:rFonts w:ascii="Courier New" w:hAnsi="Courier New" w:cs="Courier New" w:hint="default"/>
+      </w:rPr>
+    </w:lvl>
+    <w:lvl w:ilvl="8" w:tplc="04090005" w:tentative="1">
+      <w:start w:val="1"/>
+      <w:numFmt w:val="bullet"/>
+      <w:lvlText w:val=""/>
+      <w:lvlJc w:val="left"/>
+      <w:pPr>
+        <w:ind w:left="6480" w:hanging="360"/>
+      </w:pPr>
+      <w:rPr>
+        <w:rFonts w:ascii="Wingdings" w:hAnsi="Wingdings" w:hint="default"/>
+      </w:rPr>
+    </w:lvl>
+  </w:abstractNum>
+  <w:abstractNum w:abstractNumId="8" w15:restartNumberingAfterBreak="0">
     <w:nsid w:val="3F4E519A"/>
     <w:multiLevelType w:val="hybridMultilevel"/>
     <w:tmpl w:val="6F884204"/>
@@ -5201,7 +5642,7 @@
       </w:pPr>
     </w:lvl>
   </w:abstractNum>
-  <w:abstractNum w:abstractNumId="8" w15:restartNumberingAfterBreak="0">
+  <w:abstractNum w:abstractNumId="9" w15:restartNumberingAfterBreak="0">
     <w:nsid w:val="403D1A60"/>
     <w:multiLevelType w:val="hybridMultilevel"/>
     <w:tmpl w:val="1DCEB2DC"/>
@@ -5314,7 +5755,7 @@
       </w:rPr>
     </w:lvl>
   </w:abstractNum>
-  <w:abstractNum w:abstractNumId="9" w15:restartNumberingAfterBreak="0">
+  <w:abstractNum w:abstractNumId="10" w15:restartNumberingAfterBreak="0">
     <w:nsid w:val="513930C7"/>
     <w:multiLevelType w:val="hybridMultilevel"/>
     <w:tmpl w:val="06DC6F3A"/>
@@ -5427,7 +5868,7 @@
       </w:rPr>
     </w:lvl>
   </w:abstractNum>
-  <w:abstractNum w:abstractNumId="10" w15:restartNumberingAfterBreak="0">
+  <w:abstractNum w:abstractNumId="11" w15:restartNumberingAfterBreak="0">
     <w:nsid w:val="5BBC73E6"/>
     <w:multiLevelType w:val="hybridMultilevel"/>
     <w:tmpl w:val="0E7E734A"/>
@@ -5513,7 +5954,7 @@
       </w:pPr>
     </w:lvl>
   </w:abstractNum>
-  <w:abstractNum w:abstractNumId="11" w15:restartNumberingAfterBreak="0">
+  <w:abstractNum w:abstractNumId="12" w15:restartNumberingAfterBreak="0">
     <w:nsid w:val="5F883786"/>
     <w:multiLevelType w:val="hybridMultilevel"/>
     <w:tmpl w:val="8FFACCDA"/>
@@ -5626,7 +6067,7 @@
       </w:rPr>
     </w:lvl>
   </w:abstractNum>
-  <w:abstractNum w:abstractNumId="12" w15:restartNumberingAfterBreak="0">
+  <w:abstractNum w:abstractNumId="13" w15:restartNumberingAfterBreak="0">
     <w:nsid w:val="683B6AAF"/>
     <w:multiLevelType w:val="hybridMultilevel"/>
     <w:tmpl w:val="21A0429A"/>
@@ -5739,7 +6180,7 @@
       </w:rPr>
     </w:lvl>
   </w:abstractNum>
-  <w:abstractNum w:abstractNumId="13" w15:restartNumberingAfterBreak="0">
+  <w:abstractNum w:abstractNumId="14" w15:restartNumberingAfterBreak="0">
     <w:nsid w:val="68FE28AD"/>
     <w:multiLevelType w:val="hybridMultilevel"/>
     <w:tmpl w:val="67187C2C"/>
@@ -5852,7 +6293,7 @@
       </w:rPr>
     </w:lvl>
   </w:abstractNum>
-  <w:abstractNum w:abstractNumId="14" w15:restartNumberingAfterBreak="0">
+  <w:abstractNum w:abstractNumId="15" w15:restartNumberingAfterBreak="0">
     <w:nsid w:val="6F125B4C"/>
     <w:multiLevelType w:val="hybridMultilevel"/>
     <w:tmpl w:val="540A8E64"/>
@@ -5938,7 +6379,7 @@
       </w:pPr>
     </w:lvl>
   </w:abstractNum>
-  <w:abstractNum w:abstractNumId="15" w15:restartNumberingAfterBreak="0">
+  <w:abstractNum w:abstractNumId="16" w15:restartNumberingAfterBreak="0">
     <w:nsid w:val="792E2478"/>
     <w:multiLevelType w:val="hybridMultilevel"/>
     <w:tmpl w:val="6D864C40"/>
@@ -6051,7 +6492,7 @@
       </w:rPr>
     </w:lvl>
   </w:abstractNum>
-  <w:abstractNum w:abstractNumId="16" w15:restartNumberingAfterBreak="0">
+  <w:abstractNum w:abstractNumId="17" w15:restartNumberingAfterBreak="0">
     <w:nsid w:val="7D754BE7"/>
     <w:multiLevelType w:val="hybridMultilevel"/>
     <w:tmpl w:val="3E8830FA"/>
@@ -6164,7 +6605,7 @@
       </w:rPr>
     </w:lvl>
   </w:abstractNum>
-  <w:abstractNum w:abstractNumId="17" w15:restartNumberingAfterBreak="0">
+  <w:abstractNum w:abstractNumId="18" w15:restartNumberingAfterBreak="0">
     <w:nsid w:val="7F13631B"/>
     <w:multiLevelType w:val="hybridMultilevel"/>
     <w:tmpl w:val="9F0E834E"/>
@@ -6251,7 +6692,7 @@
     </w:lvl>
   </w:abstractNum>
   <w:num w:numId="1" w16cid:durableId="2019306987">
-    <w:abstractNumId w:val="9"/>
+    <w:abstractNumId w:val="10"/>
   </w:num>
   <w:num w:numId="2" w16cid:durableId="1220944155">
     <w:abstractNumId w:val="6"/>
@@ -6260,10 +6701,10 @@
     <w:abstractNumId w:val="2"/>
   </w:num>
   <w:num w:numId="4" w16cid:durableId="1195386673">
-    <w:abstractNumId w:val="10"/>
+    <w:abstractNumId w:val="11"/>
   </w:num>
   <w:num w:numId="5" w16cid:durableId="696924985">
-    <w:abstractNumId w:val="17"/>
+    <w:abstractNumId w:val="18"/>
   </w:num>
   <w:num w:numId="6" w16cid:durableId="2004157126">
     <w:abstractNumId w:val="3"/>
@@ -6272,22 +6713,22 @@
     <w:abstractNumId w:val="4"/>
   </w:num>
   <w:num w:numId="8" w16cid:durableId="1987279929">
-    <w:abstractNumId w:val="13"/>
+    <w:abstractNumId w:val="14"/>
   </w:num>
   <w:num w:numId="9" w16cid:durableId="1829907626">
-    <w:abstractNumId w:val="7"/>
+    <w:abstractNumId w:val="8"/>
   </w:num>
   <w:num w:numId="10" w16cid:durableId="244193890">
-    <w:abstractNumId w:val="16"/>
+    <w:abstractNumId w:val="17"/>
   </w:num>
   <w:num w:numId="11" w16cid:durableId="1220750608">
-    <w:abstractNumId w:val="14"/>
+    <w:abstractNumId w:val="15"/>
   </w:num>
   <w:num w:numId="12" w16cid:durableId="53938108">
-    <w:abstractNumId w:val="11"/>
+    <w:abstractNumId w:val="12"/>
   </w:num>
   <w:num w:numId="13" w16cid:durableId="2080516096">
-    <w:abstractNumId w:val="15"/>
+    <w:abstractNumId w:val="16"/>
   </w:num>
   <w:num w:numId="14" w16cid:durableId="1673339501">
     <w:abstractNumId w:val="0"/>
@@ -6296,13 +6737,16 @@
     <w:abstractNumId w:val="1"/>
   </w:num>
   <w:num w:numId="16" w16cid:durableId="796680867">
-    <w:abstractNumId w:val="8"/>
+    <w:abstractNumId w:val="9"/>
   </w:num>
   <w:num w:numId="17" w16cid:durableId="1290866939">
     <w:abstractNumId w:val="5"/>
   </w:num>
   <w:num w:numId="18" w16cid:durableId="2110465529">
-    <w:abstractNumId w:val="12"/>
+    <w:abstractNumId w:val="13"/>
+  </w:num>
+  <w:num w:numId="19" w16cid:durableId="1263416918">
+    <w:abstractNumId w:val="7"/>
   </w:num>
 </w:numbering>
 </file>

</xml_diff>